<commit_message>
fin de ruteo-falta revisión
</commit_message>
<xml_diff>
--- a/PCB/NXP/Gerbers/CIAA_NXP-v1- PCB Order Description.docx
+++ b/PCB/NXP/Gerbers/CIAA_NXP-v1- PCB Order Description.docx
@@ -78,7 +78,16 @@
               <w:t xml:space="preserve">Date: </w:t>
             </w:r>
             <w:r>
-              <w:t>16/04/2014</w:t>
+              <w:t>07</w:t>
+            </w:r>
+            <w:r>
+              <w:t>/0</w:t>
+            </w:r>
+            <w:r>
+              <w:t>8</w:t>
+            </w:r>
+            <w:r>
+              <w:t>/2014</w:t>
             </w:r>
           </w:p>
         </w:tc>
@@ -385,13 +394,22 @@
               <w:t>1</w:t>
             </w:r>
             <w:r>
-              <w:t>36.4</w:t>
+              <w:t>3</w:t>
+            </w:r>
+            <w:r>
+              <w:t>8</w:t>
+            </w:r>
+            <w:r>
+              <w:t>.4</w:t>
             </w:r>
             <w:r>
               <w:t xml:space="preserve"> x 8</w:t>
             </w:r>
             <w:r>
-              <w:t>4.2</w:t>
+              <w:t>6</w:t>
+            </w:r>
+            <w:r>
+              <w:t>.2</w:t>
             </w:r>
             <w:r>
               <w:t xml:space="preserve"> mm</w:t>

</xml_diff>

<commit_message>
gerbers generados y actualizada la descripción del PCB
</commit_message>
<xml_diff>
--- a/PCB/NXP/Gerbers/CIAA_NXP-v1- PCB Order Description.docx
+++ b/PCB/NXP/Gerbers/CIAA_NXP-v1- PCB Order Description.docx
@@ -78,13 +78,13 @@
               <w:t xml:space="preserve">Date: </w:t>
             </w:r>
             <w:r>
-              <w:t>15</w:t>
+              <w:t>29</w:t>
             </w:r>
             <w:r>
               <w:t>/0</w:t>
             </w:r>
             <w:r>
-              <w:t>8</w:t>
+              <w:t>9</w:t>
             </w:r>
             <w:r>
               <w:t>/2014</w:t>
@@ -400,7 +400,10 @@
               <w:t>8</w:t>
             </w:r>
             <w:r>
-              <w:t>.4</w:t>
+              <w:t>.</w:t>
+            </w:r>
+            <w:r>
+              <w:t>55</w:t>
             </w:r>
             <w:r>
               <w:t xml:space="preserve"> x 8</w:t>
@@ -410,6 +413,9 @@
             </w:r>
             <w:r>
               <w:t>.2</w:t>
+            </w:r>
+            <w:r>
+              <w:t>3</w:t>
             </w:r>
             <w:r>
               <w:t xml:space="preserve"> mm</w:t>

</xml_diff>